<commit_message>
Clean up & formatting
</commit_message>
<xml_diff>
--- a/Code of Conduct.docx
+++ b/Code of Conduct.docx
@@ -1,6 +1,6 @@
 
 <file path=word/document.xml><?xml version="1.0" encoding="utf-8"?>
-<w:document xmlns:wpc="http://schemas.microsoft.com/office/word/2010/wordprocessingCanvas" xmlns:cx="http://schemas.microsoft.com/office/drawing/2014/chartex" xmlns:mc="http://schemas.openxmlformats.org/markup-compatibility/2006" xmlns:o="urn:schemas-microsoft-com:office:office" xmlns:r="http://schemas.openxmlformats.org/officeDocument/2006/relationships" xmlns:m="http://schemas.openxmlformats.org/officeDocument/2006/math" xmlns:v="urn:schemas-microsoft-com:vml" xmlns:wp14="http://schemas.microsoft.com/office/word/2010/wordprocessingDrawing" xmlns:wp="http://schemas.openxmlformats.org/drawingml/2006/wordprocessingDrawing" xmlns:w10="urn:schemas-microsoft-com:office:word" xmlns:w="http://schemas.openxmlformats.org/wordprocessingml/2006/main" xmlns:w14="http://schemas.microsoft.com/office/word/2010/wordml" xmlns:w15="http://schemas.microsoft.com/office/word/2012/wordml" xmlns:w16se="http://schemas.microsoft.com/office/word/2015/wordml/symex" xmlns:wpg="http://schemas.microsoft.com/office/word/2010/wordprocessingGroup" xmlns:wpi="http://schemas.microsoft.com/office/word/2010/wordprocessingInk" xmlns:wne="http://schemas.microsoft.com/office/word/2006/wordml" xmlns:wps="http://schemas.microsoft.com/office/word/2010/wordprocessingShape" mc:Ignorable="w14 w15 w16se wp14">
+<w:document xmlns:wpc="http://schemas.microsoft.com/office/word/2010/wordprocessingCanvas" xmlns:cx="http://schemas.microsoft.com/office/drawing/2014/chartex" xmlns:cx1="http://schemas.microsoft.com/office/drawing/2015/9/8/chartex" xmlns:cx2="http://schemas.microsoft.com/office/drawing/2015/10/21/chartex" xmlns:cx3="http://schemas.microsoft.com/office/drawing/2016/5/9/chartex" xmlns:cx4="http://schemas.microsoft.com/office/drawing/2016/5/10/chartex" xmlns:cx5="http://schemas.microsoft.com/office/drawing/2016/5/11/chartex" xmlns:cx6="http://schemas.microsoft.com/office/drawing/2016/5/12/chartex" xmlns:cx7="http://schemas.microsoft.com/office/drawing/2016/5/13/chartex" xmlns:cx8="http://schemas.microsoft.com/office/drawing/2016/5/14/chartex" xmlns:mc="http://schemas.openxmlformats.org/markup-compatibility/2006" xmlns:aink="http://schemas.microsoft.com/office/drawing/2016/ink" xmlns:am3d="http://schemas.microsoft.com/office/drawing/2017/model3d" xmlns:o="urn:schemas-microsoft-com:office:office" xmlns:r="http://schemas.openxmlformats.org/officeDocument/2006/relationships" xmlns:m="http://schemas.openxmlformats.org/officeDocument/2006/math" xmlns:v="urn:schemas-microsoft-com:vml" xmlns:wp14="http://schemas.microsoft.com/office/word/2010/wordprocessingDrawing" xmlns:wp="http://schemas.openxmlformats.org/drawingml/2006/wordprocessingDrawing" xmlns:w10="urn:schemas-microsoft-com:office:word" xmlns:w="http://schemas.openxmlformats.org/wordprocessingml/2006/main" xmlns:w14="http://schemas.microsoft.com/office/word/2010/wordml" xmlns:w15="http://schemas.microsoft.com/office/word/2012/wordml" xmlns:w16cex="http://schemas.microsoft.com/office/word/2018/wordml/cex" xmlns:w16cid="http://schemas.microsoft.com/office/word/2016/wordml/cid" xmlns:w16="http://schemas.microsoft.com/office/word/2018/wordml" xmlns:w16sdtdh="http://schemas.microsoft.com/office/word/2020/wordml/sdtdatahash" xmlns:w16se="http://schemas.microsoft.com/office/word/2015/wordml/symex" xmlns:wpg="http://schemas.microsoft.com/office/word/2010/wordprocessingGroup" xmlns:wpi="http://schemas.microsoft.com/office/word/2010/wordprocessingInk" xmlns:wne="http://schemas.microsoft.com/office/word/2006/wordml" xmlns:wps="http://schemas.microsoft.com/office/word/2010/wordprocessingShape" mc:Ignorable="w14 w15 w16se w16cid w16 w16cex w16sdtdh wp14">
   <w:body>
     <w:p>
       <w:pPr>
@@ -198,7 +198,21 @@
         <w:rPr>
           <w:lang w:val="en-AU"/>
         </w:rPr>
-        <w:t>Nguyen Tran Bao Khanh - 103510298</w:t>
+        <w:t xml:space="preserve">Nguyen Tran Bao </w:t>
+      </w:r>
+      <w:proofErr w:type="spellStart"/>
+      <w:r>
+        <w:rPr>
+          <w:lang w:val="en-AU"/>
+        </w:rPr>
+        <w:t>Khanh</w:t>
+      </w:r>
+      <w:proofErr w:type="spellEnd"/>
+      <w:r>
+        <w:rPr>
+          <w:lang w:val="en-AU"/>
+        </w:rPr>
+        <w:t xml:space="preserve"> - 103510298</w:t>
       </w:r>
     </w:p>
     <w:p>
@@ -674,24 +688,14 @@
     <w:p>
       <w:pPr>
         <w:pStyle w:val="Body"/>
-        <w:rPr>
-          <w:lang w:val="en-AU"/>
-        </w:rPr>
-      </w:pPr>
-      <w:r>
-        <w:rPr>
-          <w:rFonts w:ascii="Symbol" w:hAnsi="Symbol"/>
-          <w:lang w:val="en-AU"/>
-        </w:rPr>
-        <w:t></w:t>
-      </w:r>
-      <w:r>
-        <w:rPr>
-          <w:rFonts w:ascii="Symbol" w:hAnsi="Symbol"/>
-          <w:lang w:val="en-AU"/>
-        </w:rPr>
-        <w:tab/>
-      </w:r>
+        <w:numPr>
+          <w:ilvl w:val="0"/>
+          <w:numId w:val="10"/>
+        </w:numPr>
+        <w:rPr>
+          <w:lang w:val="en-AU"/>
+        </w:rPr>
+      </w:pPr>
       <w:r>
         <w:rPr>
           <w:lang w:val="en-AU"/>
@@ -708,24 +712,14 @@
     <w:p>
       <w:pPr>
         <w:pStyle w:val="Body"/>
-        <w:rPr>
-          <w:lang w:val="en-AU"/>
-        </w:rPr>
-      </w:pPr>
-      <w:r>
-        <w:rPr>
-          <w:rFonts w:ascii="Symbol" w:hAnsi="Symbol"/>
-          <w:lang w:val="en-AU"/>
-        </w:rPr>
-        <w:t></w:t>
-      </w:r>
-      <w:r>
-        <w:rPr>
-          <w:rFonts w:ascii="Symbol" w:hAnsi="Symbol"/>
-          <w:lang w:val="en-AU"/>
-        </w:rPr>
-        <w:tab/>
-      </w:r>
+        <w:numPr>
+          <w:ilvl w:val="0"/>
+          <w:numId w:val="10"/>
+        </w:numPr>
+        <w:rPr>
+          <w:lang w:val="en-AU"/>
+        </w:rPr>
+      </w:pPr>
       <w:r>
         <w:rPr>
           <w:lang w:val="en-AU"/>
@@ -736,24 +730,14 @@
     <w:p>
       <w:pPr>
         <w:pStyle w:val="Body"/>
-        <w:rPr>
-          <w:lang w:val="en-AU"/>
-        </w:rPr>
-      </w:pPr>
-      <w:r>
-        <w:rPr>
-          <w:rFonts w:ascii="Symbol" w:hAnsi="Symbol"/>
-          <w:lang w:val="en-AU"/>
-        </w:rPr>
-        <w:t></w:t>
-      </w:r>
-      <w:r>
-        <w:rPr>
-          <w:rFonts w:ascii="Symbol" w:hAnsi="Symbol"/>
-          <w:lang w:val="en-AU"/>
-        </w:rPr>
-        <w:tab/>
-      </w:r>
+        <w:numPr>
+          <w:ilvl w:val="0"/>
+          <w:numId w:val="10"/>
+        </w:numPr>
+        <w:rPr>
+          <w:lang w:val="en-AU"/>
+        </w:rPr>
+      </w:pPr>
       <w:r>
         <w:rPr>
           <w:lang w:val="en-AU"/>
@@ -776,24 +760,14 @@
     <w:p>
       <w:pPr>
         <w:pStyle w:val="Body"/>
-        <w:rPr>
-          <w:lang w:val="en-AU"/>
-        </w:rPr>
-      </w:pPr>
-      <w:r>
-        <w:rPr>
-          <w:rFonts w:ascii="Symbol" w:hAnsi="Symbol"/>
-          <w:lang w:val="en-AU"/>
-        </w:rPr>
-        <w:t></w:t>
-      </w:r>
-      <w:r>
-        <w:rPr>
-          <w:rFonts w:ascii="Symbol" w:hAnsi="Symbol"/>
-          <w:lang w:val="en-AU"/>
-        </w:rPr>
-        <w:tab/>
-      </w:r>
+        <w:numPr>
+          <w:ilvl w:val="0"/>
+          <w:numId w:val="10"/>
+        </w:numPr>
+        <w:rPr>
+          <w:lang w:val="en-AU"/>
+        </w:rPr>
+      </w:pPr>
       <w:r>
         <w:rPr>
           <w:lang w:val="en-AU"/>
@@ -1074,14 +1048,13 @@
         <w:rPr>
           <w:lang w:val="en-AU"/>
         </w:rPr>
-        <w:t xml:space="preserve">In the event that a student is removed from the group and is unable to be placed with a new group, the student </w:t>
-      </w:r>
-      <w:r>
-        <w:rPr>
-          <w:lang w:val="en-AU"/>
-        </w:rPr>
-        <w:lastRenderedPageBreak/>
-        <w:t xml:space="preserve">will be required to </w:t>
+        <w:t>If</w:t>
+      </w:r>
+      <w:r>
+        <w:rPr>
+          <w:lang w:val="en-AU"/>
+        </w:rPr>
+        <w:t xml:space="preserve"> a student is removed from the group and is unable to be placed with a new group, the student will be required to </w:t>
       </w:r>
       <w:r>
         <w:rPr>
@@ -1527,8 +1500,16 @@
               <w:rPr>
                 <w:lang w:val="en-AU"/>
               </w:rPr>
-              <w:t>Nguyen Tran Bao Khanh</w:t>
+              <w:t xml:space="preserve">Nguyen Tran Bao </w:t>
             </w:r>
+            <w:proofErr w:type="spellStart"/>
+            <w:r>
+              <w:rPr>
+                <w:lang w:val="en-AU"/>
+              </w:rPr>
+              <w:t>Khanh</w:t>
+            </w:r>
+            <w:proofErr w:type="spellEnd"/>
           </w:p>
         </w:tc>
         <w:tc>
@@ -1616,8 +1597,6 @@
               </w:rPr>
               <w:t>12 March 2022</w:t>
             </w:r>
-            <w:bookmarkStart w:id="5" w:name="_GoBack"/>
-            <w:bookmarkEnd w:id="5"/>
           </w:p>
         </w:tc>
       </w:tr>
@@ -1731,7 +1710,7 @@
 </file>
 
 <file path=word/endnotes.xml><?xml version="1.0" encoding="utf-8"?>
-<w:endnotes xmlns:wpc="http://schemas.microsoft.com/office/word/2010/wordprocessingCanvas" xmlns:cx="http://schemas.microsoft.com/office/drawing/2014/chartex" xmlns:mc="http://schemas.openxmlformats.org/markup-compatibility/2006" xmlns:o="urn:schemas-microsoft-com:office:office" xmlns:r="http://schemas.openxmlformats.org/officeDocument/2006/relationships" xmlns:m="http://schemas.openxmlformats.org/officeDocument/2006/math" xmlns:v="urn:schemas-microsoft-com:vml" xmlns:wp14="http://schemas.microsoft.com/office/word/2010/wordprocessingDrawing" xmlns:wp="http://schemas.openxmlformats.org/drawingml/2006/wordprocessingDrawing" xmlns:w10="urn:schemas-microsoft-com:office:word" xmlns:w="http://schemas.openxmlformats.org/wordprocessingml/2006/main" xmlns:w14="http://schemas.microsoft.com/office/word/2010/wordml" xmlns:w15="http://schemas.microsoft.com/office/word/2012/wordml" xmlns:w16se="http://schemas.microsoft.com/office/word/2015/wordml/symex" xmlns:wpg="http://schemas.microsoft.com/office/word/2010/wordprocessingGroup" xmlns:wpi="http://schemas.microsoft.com/office/word/2010/wordprocessingInk" xmlns:wne="http://schemas.microsoft.com/office/word/2006/wordml" xmlns:wps="http://schemas.microsoft.com/office/word/2010/wordprocessingShape" mc:Ignorable="w14 w15 w16se wp14">
+<w:endnotes xmlns:wpc="http://schemas.microsoft.com/office/word/2010/wordprocessingCanvas" xmlns:cx="http://schemas.microsoft.com/office/drawing/2014/chartex" xmlns:cx1="http://schemas.microsoft.com/office/drawing/2015/9/8/chartex" xmlns:cx2="http://schemas.microsoft.com/office/drawing/2015/10/21/chartex" xmlns:cx3="http://schemas.microsoft.com/office/drawing/2016/5/9/chartex" xmlns:cx4="http://schemas.microsoft.com/office/drawing/2016/5/10/chartex" xmlns:cx5="http://schemas.microsoft.com/office/drawing/2016/5/11/chartex" xmlns:cx6="http://schemas.microsoft.com/office/drawing/2016/5/12/chartex" xmlns:cx7="http://schemas.microsoft.com/office/drawing/2016/5/13/chartex" xmlns:cx8="http://schemas.microsoft.com/office/drawing/2016/5/14/chartex" xmlns:mc="http://schemas.openxmlformats.org/markup-compatibility/2006" xmlns:aink="http://schemas.microsoft.com/office/drawing/2016/ink" xmlns:am3d="http://schemas.microsoft.com/office/drawing/2017/model3d" xmlns:o="urn:schemas-microsoft-com:office:office" xmlns:r="http://schemas.openxmlformats.org/officeDocument/2006/relationships" xmlns:m="http://schemas.openxmlformats.org/officeDocument/2006/math" xmlns:v="urn:schemas-microsoft-com:vml" xmlns:wp14="http://schemas.microsoft.com/office/word/2010/wordprocessingDrawing" xmlns:wp="http://schemas.openxmlformats.org/drawingml/2006/wordprocessingDrawing" xmlns:w10="urn:schemas-microsoft-com:office:word" xmlns:w="http://schemas.openxmlformats.org/wordprocessingml/2006/main" xmlns:w14="http://schemas.microsoft.com/office/word/2010/wordml" xmlns:w15="http://schemas.microsoft.com/office/word/2012/wordml" xmlns:w16cex="http://schemas.microsoft.com/office/word/2018/wordml/cex" xmlns:w16cid="http://schemas.microsoft.com/office/word/2016/wordml/cid" xmlns:w16="http://schemas.microsoft.com/office/word/2018/wordml" xmlns:w16sdtdh="http://schemas.microsoft.com/office/word/2020/wordml/sdtdatahash" xmlns:w16se="http://schemas.microsoft.com/office/word/2015/wordml/symex" xmlns:wpg="http://schemas.microsoft.com/office/word/2010/wordprocessingGroup" xmlns:wpi="http://schemas.microsoft.com/office/word/2010/wordprocessingInk" xmlns:wne="http://schemas.microsoft.com/office/word/2006/wordml" xmlns:wps="http://schemas.microsoft.com/office/word/2010/wordprocessingShape" mc:Ignorable="w14 w15 w16se w16cid w16 w16cex w16sdtdh wp14">
   <w:endnote w:type="separator" w:id="-1">
     <w:p>
       <w:r>
@@ -1750,7 +1729,7 @@
 </file>
 
 <file path=word/footer1.xml><?xml version="1.0" encoding="utf-8"?>
-<w:ftr xmlns:wpc="http://schemas.microsoft.com/office/word/2010/wordprocessingCanvas" xmlns:cx="http://schemas.microsoft.com/office/drawing/2014/chartex" xmlns:mc="http://schemas.openxmlformats.org/markup-compatibility/2006" xmlns:o="urn:schemas-microsoft-com:office:office" xmlns:r="http://schemas.openxmlformats.org/officeDocument/2006/relationships" xmlns:m="http://schemas.openxmlformats.org/officeDocument/2006/math" xmlns:v="urn:schemas-microsoft-com:vml" xmlns:wp14="http://schemas.microsoft.com/office/word/2010/wordprocessingDrawing" xmlns:wp="http://schemas.openxmlformats.org/drawingml/2006/wordprocessingDrawing" xmlns:w10="urn:schemas-microsoft-com:office:word" xmlns:w="http://schemas.openxmlformats.org/wordprocessingml/2006/main" xmlns:w14="http://schemas.microsoft.com/office/word/2010/wordml" xmlns:w15="http://schemas.microsoft.com/office/word/2012/wordml" xmlns:w16se="http://schemas.microsoft.com/office/word/2015/wordml/symex" xmlns:wpg="http://schemas.microsoft.com/office/word/2010/wordprocessingGroup" xmlns:wpi="http://schemas.microsoft.com/office/word/2010/wordprocessingInk" xmlns:wne="http://schemas.microsoft.com/office/word/2006/wordml" xmlns:wps="http://schemas.microsoft.com/office/word/2010/wordprocessingShape" mc:Ignorable="w14 w15 w16se wp14">
+<w:ftr xmlns:wpc="http://schemas.microsoft.com/office/word/2010/wordprocessingCanvas" xmlns:cx="http://schemas.microsoft.com/office/drawing/2014/chartex" xmlns:cx1="http://schemas.microsoft.com/office/drawing/2015/9/8/chartex" xmlns:cx2="http://schemas.microsoft.com/office/drawing/2015/10/21/chartex" xmlns:cx3="http://schemas.microsoft.com/office/drawing/2016/5/9/chartex" xmlns:cx4="http://schemas.microsoft.com/office/drawing/2016/5/10/chartex" xmlns:cx5="http://schemas.microsoft.com/office/drawing/2016/5/11/chartex" xmlns:cx6="http://schemas.microsoft.com/office/drawing/2016/5/12/chartex" xmlns:cx7="http://schemas.microsoft.com/office/drawing/2016/5/13/chartex" xmlns:cx8="http://schemas.microsoft.com/office/drawing/2016/5/14/chartex" xmlns:mc="http://schemas.openxmlformats.org/markup-compatibility/2006" xmlns:aink="http://schemas.microsoft.com/office/drawing/2016/ink" xmlns:am3d="http://schemas.microsoft.com/office/drawing/2017/model3d" xmlns:o="urn:schemas-microsoft-com:office:office" xmlns:r="http://schemas.openxmlformats.org/officeDocument/2006/relationships" xmlns:m="http://schemas.openxmlformats.org/officeDocument/2006/math" xmlns:v="urn:schemas-microsoft-com:vml" xmlns:wp14="http://schemas.microsoft.com/office/word/2010/wordprocessingDrawing" xmlns:wp="http://schemas.openxmlformats.org/drawingml/2006/wordprocessingDrawing" xmlns:w10="urn:schemas-microsoft-com:office:word" xmlns:w="http://schemas.openxmlformats.org/wordprocessingml/2006/main" xmlns:w14="http://schemas.microsoft.com/office/word/2010/wordml" xmlns:w15="http://schemas.microsoft.com/office/word/2012/wordml" xmlns:w16cex="http://schemas.microsoft.com/office/word/2018/wordml/cex" xmlns:w16cid="http://schemas.microsoft.com/office/word/2016/wordml/cid" xmlns:w16="http://schemas.microsoft.com/office/word/2018/wordml" xmlns:w16sdtdh="http://schemas.microsoft.com/office/word/2020/wordml/sdtdatahash" xmlns:w16se="http://schemas.microsoft.com/office/word/2015/wordml/symex" xmlns:wpg="http://schemas.microsoft.com/office/word/2010/wordprocessingGroup" xmlns:wpi="http://schemas.microsoft.com/office/word/2010/wordprocessingInk" xmlns:wne="http://schemas.microsoft.com/office/word/2006/wordml" xmlns:wps="http://schemas.microsoft.com/office/word/2010/wordprocessingShape" mc:Ignorable="w14 w15 w16se w16cid w16 w16cex w16sdtdh wp14">
   <w:p>
     <w:pPr>
       <w:pStyle w:val="HeaderFooter"/>
@@ -1760,6 +1739,11 @@
         <w:lang w:val="da-DK"/>
       </w:rPr>
       <w:tab/>
+    </w:r>
+    <w:r>
+      <w:rPr>
+        <w:lang w:val="da-DK"/>
+      </w:rPr>
       <w:t xml:space="preserve">Page </w:t>
     </w:r>
     <w:r>
@@ -1806,7 +1790,7 @@
 </file>
 
 <file path=word/footer2.xml><?xml version="1.0" encoding="utf-8"?>
-<w:ftr xmlns:wpc="http://schemas.microsoft.com/office/word/2010/wordprocessingCanvas" xmlns:cx="http://schemas.microsoft.com/office/drawing/2014/chartex" xmlns:mc="http://schemas.openxmlformats.org/markup-compatibility/2006" xmlns:o="urn:schemas-microsoft-com:office:office" xmlns:r="http://schemas.openxmlformats.org/officeDocument/2006/relationships" xmlns:m="http://schemas.openxmlformats.org/officeDocument/2006/math" xmlns:v="urn:schemas-microsoft-com:vml" xmlns:wp14="http://schemas.microsoft.com/office/word/2010/wordprocessingDrawing" xmlns:wp="http://schemas.openxmlformats.org/drawingml/2006/wordprocessingDrawing" xmlns:w10="urn:schemas-microsoft-com:office:word" xmlns:w="http://schemas.openxmlformats.org/wordprocessingml/2006/main" xmlns:w14="http://schemas.microsoft.com/office/word/2010/wordml" xmlns:w15="http://schemas.microsoft.com/office/word/2012/wordml" xmlns:w16se="http://schemas.microsoft.com/office/word/2015/wordml/symex" xmlns:wpg="http://schemas.microsoft.com/office/word/2010/wordprocessingGroup" xmlns:wpi="http://schemas.microsoft.com/office/word/2010/wordprocessingInk" xmlns:wne="http://schemas.microsoft.com/office/word/2006/wordml" xmlns:wps="http://schemas.microsoft.com/office/word/2010/wordprocessingShape" mc:Ignorable="w14 w15 w16se wp14">
+<w:ftr xmlns:wpc="http://schemas.microsoft.com/office/word/2010/wordprocessingCanvas" xmlns:cx="http://schemas.microsoft.com/office/drawing/2014/chartex" xmlns:cx1="http://schemas.microsoft.com/office/drawing/2015/9/8/chartex" xmlns:cx2="http://schemas.microsoft.com/office/drawing/2015/10/21/chartex" xmlns:cx3="http://schemas.microsoft.com/office/drawing/2016/5/9/chartex" xmlns:cx4="http://schemas.microsoft.com/office/drawing/2016/5/10/chartex" xmlns:cx5="http://schemas.microsoft.com/office/drawing/2016/5/11/chartex" xmlns:cx6="http://schemas.microsoft.com/office/drawing/2016/5/12/chartex" xmlns:cx7="http://schemas.microsoft.com/office/drawing/2016/5/13/chartex" xmlns:cx8="http://schemas.microsoft.com/office/drawing/2016/5/14/chartex" xmlns:mc="http://schemas.openxmlformats.org/markup-compatibility/2006" xmlns:aink="http://schemas.microsoft.com/office/drawing/2016/ink" xmlns:am3d="http://schemas.microsoft.com/office/drawing/2017/model3d" xmlns:o="urn:schemas-microsoft-com:office:office" xmlns:r="http://schemas.openxmlformats.org/officeDocument/2006/relationships" xmlns:m="http://schemas.openxmlformats.org/officeDocument/2006/math" xmlns:v="urn:schemas-microsoft-com:vml" xmlns:wp14="http://schemas.microsoft.com/office/word/2010/wordprocessingDrawing" xmlns:wp="http://schemas.openxmlformats.org/drawingml/2006/wordprocessingDrawing" xmlns:w10="urn:schemas-microsoft-com:office:word" xmlns:w="http://schemas.openxmlformats.org/wordprocessingml/2006/main" xmlns:w14="http://schemas.microsoft.com/office/word/2010/wordml" xmlns:w15="http://schemas.microsoft.com/office/word/2012/wordml" xmlns:w16cex="http://schemas.microsoft.com/office/word/2018/wordml/cex" xmlns:w16cid="http://schemas.microsoft.com/office/word/2016/wordml/cid" xmlns:w16="http://schemas.microsoft.com/office/word/2018/wordml" xmlns:w16sdtdh="http://schemas.microsoft.com/office/word/2020/wordml/sdtdatahash" xmlns:w16se="http://schemas.microsoft.com/office/word/2015/wordml/symex" xmlns:wpg="http://schemas.microsoft.com/office/word/2010/wordprocessingGroup" xmlns:wpi="http://schemas.microsoft.com/office/word/2010/wordprocessingInk" xmlns:wne="http://schemas.microsoft.com/office/word/2006/wordml" xmlns:wps="http://schemas.microsoft.com/office/word/2010/wordprocessingShape" mc:Ignorable="w14 w15 w16se w16cid w16 w16cex w16sdtdh wp14">
   <w:p>
     <w:pPr>
       <w:pStyle w:val="HeaderFooter"/>
@@ -1900,7 +1884,7 @@
 </file>
 
 <file path=word/footnotes.xml><?xml version="1.0" encoding="utf-8"?>
-<w:footnotes xmlns:wpc="http://schemas.microsoft.com/office/word/2010/wordprocessingCanvas" xmlns:cx="http://schemas.microsoft.com/office/drawing/2014/chartex" xmlns:mc="http://schemas.openxmlformats.org/markup-compatibility/2006" xmlns:o="urn:schemas-microsoft-com:office:office" xmlns:r="http://schemas.openxmlformats.org/officeDocument/2006/relationships" xmlns:m="http://schemas.openxmlformats.org/officeDocument/2006/math" xmlns:v="urn:schemas-microsoft-com:vml" xmlns:wp14="http://schemas.microsoft.com/office/word/2010/wordprocessingDrawing" xmlns:wp="http://schemas.openxmlformats.org/drawingml/2006/wordprocessingDrawing" xmlns:w10="urn:schemas-microsoft-com:office:word" xmlns:w="http://schemas.openxmlformats.org/wordprocessingml/2006/main" xmlns:w14="http://schemas.microsoft.com/office/word/2010/wordml" xmlns:w15="http://schemas.microsoft.com/office/word/2012/wordml" xmlns:w16se="http://schemas.microsoft.com/office/word/2015/wordml/symex" xmlns:wpg="http://schemas.microsoft.com/office/word/2010/wordprocessingGroup" xmlns:wpi="http://schemas.microsoft.com/office/word/2010/wordprocessingInk" xmlns:wne="http://schemas.microsoft.com/office/word/2006/wordml" xmlns:wps="http://schemas.microsoft.com/office/word/2010/wordprocessingShape" mc:Ignorable="w14 w15 w16se wp14">
+<w:footnotes xmlns:wpc="http://schemas.microsoft.com/office/word/2010/wordprocessingCanvas" xmlns:cx="http://schemas.microsoft.com/office/drawing/2014/chartex" xmlns:cx1="http://schemas.microsoft.com/office/drawing/2015/9/8/chartex" xmlns:cx2="http://schemas.microsoft.com/office/drawing/2015/10/21/chartex" xmlns:cx3="http://schemas.microsoft.com/office/drawing/2016/5/9/chartex" xmlns:cx4="http://schemas.microsoft.com/office/drawing/2016/5/10/chartex" xmlns:cx5="http://schemas.microsoft.com/office/drawing/2016/5/11/chartex" xmlns:cx6="http://schemas.microsoft.com/office/drawing/2016/5/12/chartex" xmlns:cx7="http://schemas.microsoft.com/office/drawing/2016/5/13/chartex" xmlns:cx8="http://schemas.microsoft.com/office/drawing/2016/5/14/chartex" xmlns:mc="http://schemas.openxmlformats.org/markup-compatibility/2006" xmlns:aink="http://schemas.microsoft.com/office/drawing/2016/ink" xmlns:am3d="http://schemas.microsoft.com/office/drawing/2017/model3d" xmlns:o="urn:schemas-microsoft-com:office:office" xmlns:r="http://schemas.openxmlformats.org/officeDocument/2006/relationships" xmlns:m="http://schemas.openxmlformats.org/officeDocument/2006/math" xmlns:v="urn:schemas-microsoft-com:vml" xmlns:wp14="http://schemas.microsoft.com/office/word/2010/wordprocessingDrawing" xmlns:wp="http://schemas.openxmlformats.org/drawingml/2006/wordprocessingDrawing" xmlns:w10="urn:schemas-microsoft-com:office:word" xmlns:w="http://schemas.openxmlformats.org/wordprocessingml/2006/main" xmlns:w14="http://schemas.microsoft.com/office/word/2010/wordml" xmlns:w15="http://schemas.microsoft.com/office/word/2012/wordml" xmlns:w16cex="http://schemas.microsoft.com/office/word/2018/wordml/cex" xmlns:w16cid="http://schemas.microsoft.com/office/word/2016/wordml/cid" xmlns:w16="http://schemas.microsoft.com/office/word/2018/wordml" xmlns:w16sdtdh="http://schemas.microsoft.com/office/word/2020/wordml/sdtdatahash" xmlns:w16se="http://schemas.microsoft.com/office/word/2015/wordml/symex" xmlns:wpg="http://schemas.microsoft.com/office/word/2010/wordprocessingGroup" xmlns:wpi="http://schemas.microsoft.com/office/word/2010/wordprocessingInk" xmlns:wne="http://schemas.microsoft.com/office/word/2006/wordml" xmlns:wps="http://schemas.microsoft.com/office/word/2010/wordprocessingShape" mc:Ignorable="w14 w15 w16se w16cid w16 w16cex w16sdtdh wp14">
   <w:footnote w:type="separator" w:id="-1">
     <w:p>
       <w:r>
@@ -1919,7 +1903,7 @@
 </file>
 
 <file path=word/header1.xml><?xml version="1.0" encoding="utf-8"?>
-<w:hdr xmlns:wpc="http://schemas.microsoft.com/office/word/2010/wordprocessingCanvas" xmlns:cx="http://schemas.microsoft.com/office/drawing/2014/chartex" xmlns:mc="http://schemas.openxmlformats.org/markup-compatibility/2006" xmlns:o="urn:schemas-microsoft-com:office:office" xmlns:r="http://schemas.openxmlformats.org/officeDocument/2006/relationships" xmlns:m="http://schemas.openxmlformats.org/officeDocument/2006/math" xmlns:v="urn:schemas-microsoft-com:vml" xmlns:wp14="http://schemas.microsoft.com/office/word/2010/wordprocessingDrawing" xmlns:wp="http://schemas.openxmlformats.org/drawingml/2006/wordprocessingDrawing" xmlns:w10="urn:schemas-microsoft-com:office:word" xmlns:w="http://schemas.openxmlformats.org/wordprocessingml/2006/main" xmlns:w14="http://schemas.microsoft.com/office/word/2010/wordml" xmlns:w15="http://schemas.microsoft.com/office/word/2012/wordml" xmlns:w16se="http://schemas.microsoft.com/office/word/2015/wordml/symex" xmlns:wpg="http://schemas.microsoft.com/office/word/2010/wordprocessingGroup" xmlns:wpi="http://schemas.microsoft.com/office/word/2010/wordprocessingInk" xmlns:wne="http://schemas.microsoft.com/office/word/2006/wordml" xmlns:wps="http://schemas.microsoft.com/office/word/2010/wordprocessingShape" mc:Ignorable="w14 w15 w16se wp14">
+<w:hdr xmlns:wpc="http://schemas.microsoft.com/office/word/2010/wordprocessingCanvas" xmlns:cx="http://schemas.microsoft.com/office/drawing/2014/chartex" xmlns:cx1="http://schemas.microsoft.com/office/drawing/2015/9/8/chartex" xmlns:cx2="http://schemas.microsoft.com/office/drawing/2015/10/21/chartex" xmlns:cx3="http://schemas.microsoft.com/office/drawing/2016/5/9/chartex" xmlns:cx4="http://schemas.microsoft.com/office/drawing/2016/5/10/chartex" xmlns:cx5="http://schemas.microsoft.com/office/drawing/2016/5/11/chartex" xmlns:cx6="http://schemas.microsoft.com/office/drawing/2016/5/12/chartex" xmlns:cx7="http://schemas.microsoft.com/office/drawing/2016/5/13/chartex" xmlns:cx8="http://schemas.microsoft.com/office/drawing/2016/5/14/chartex" xmlns:mc="http://schemas.openxmlformats.org/markup-compatibility/2006" xmlns:aink="http://schemas.microsoft.com/office/drawing/2016/ink" xmlns:am3d="http://schemas.microsoft.com/office/drawing/2017/model3d" xmlns:o="urn:schemas-microsoft-com:office:office" xmlns:r="http://schemas.openxmlformats.org/officeDocument/2006/relationships" xmlns:m="http://schemas.openxmlformats.org/officeDocument/2006/math" xmlns:v="urn:schemas-microsoft-com:vml" xmlns:wp14="http://schemas.microsoft.com/office/word/2010/wordprocessingDrawing" xmlns:wp="http://schemas.openxmlformats.org/drawingml/2006/wordprocessingDrawing" xmlns:w10="urn:schemas-microsoft-com:office:word" xmlns:w="http://schemas.openxmlformats.org/wordprocessingml/2006/main" xmlns:w14="http://schemas.microsoft.com/office/word/2010/wordml" xmlns:w15="http://schemas.microsoft.com/office/word/2012/wordml" xmlns:w16cex="http://schemas.microsoft.com/office/word/2018/wordml/cex" xmlns:w16cid="http://schemas.microsoft.com/office/word/2016/wordml/cid" xmlns:w16="http://schemas.microsoft.com/office/word/2018/wordml" xmlns:w16sdtdh="http://schemas.microsoft.com/office/word/2020/wordml/sdtdatahash" xmlns:w16se="http://schemas.microsoft.com/office/word/2015/wordml/symex" xmlns:wpg="http://schemas.microsoft.com/office/word/2010/wordprocessingGroup" xmlns:wpi="http://schemas.microsoft.com/office/word/2010/wordprocessingInk" xmlns:wne="http://schemas.microsoft.com/office/word/2006/wordml" xmlns:wps="http://schemas.microsoft.com/office/word/2010/wordprocessingShape" mc:Ignorable="w14 w15 w16se w16cid w16 w16cex w16sdtdh wp14">
   <w:p>
     <w:pPr>
       <w:pStyle w:val="HeaderFooter"/>
@@ -1968,7 +1952,7 @@
 </file>
 
 <file path=word/numbering.xml><?xml version="1.0" encoding="utf-8"?>
-<w:numbering xmlns:wpc="http://schemas.microsoft.com/office/word/2010/wordprocessingCanvas" xmlns:cx="http://schemas.microsoft.com/office/drawing/2014/chartex" xmlns:mc="http://schemas.openxmlformats.org/markup-compatibility/2006" xmlns:o="urn:schemas-microsoft-com:office:office" xmlns:r="http://schemas.openxmlformats.org/officeDocument/2006/relationships" xmlns:m="http://schemas.openxmlformats.org/officeDocument/2006/math" xmlns:v="urn:schemas-microsoft-com:vml" xmlns:wp14="http://schemas.microsoft.com/office/word/2010/wordprocessingDrawing" xmlns:wp="http://schemas.openxmlformats.org/drawingml/2006/wordprocessingDrawing" xmlns:w10="urn:schemas-microsoft-com:office:word" xmlns:w="http://schemas.openxmlformats.org/wordprocessingml/2006/main" xmlns:w14="http://schemas.microsoft.com/office/word/2010/wordml" xmlns:w15="http://schemas.microsoft.com/office/word/2012/wordml" xmlns:w16se="http://schemas.microsoft.com/office/word/2015/wordml/symex" xmlns:wpg="http://schemas.microsoft.com/office/word/2010/wordprocessingGroup" xmlns:wpi="http://schemas.microsoft.com/office/word/2010/wordprocessingInk" xmlns:wne="http://schemas.microsoft.com/office/word/2006/wordml" xmlns:wps="http://schemas.microsoft.com/office/word/2010/wordprocessingShape" mc:Ignorable="w14 w15 w16se wp14">
+<w:numbering xmlns:wpc="http://schemas.microsoft.com/office/word/2010/wordprocessingCanvas" xmlns:cx="http://schemas.microsoft.com/office/drawing/2014/chartex" xmlns:cx1="http://schemas.microsoft.com/office/drawing/2015/9/8/chartex" xmlns:cx2="http://schemas.microsoft.com/office/drawing/2015/10/21/chartex" xmlns:cx3="http://schemas.microsoft.com/office/drawing/2016/5/9/chartex" xmlns:cx4="http://schemas.microsoft.com/office/drawing/2016/5/10/chartex" xmlns:cx5="http://schemas.microsoft.com/office/drawing/2016/5/11/chartex" xmlns:cx6="http://schemas.microsoft.com/office/drawing/2016/5/12/chartex" xmlns:cx7="http://schemas.microsoft.com/office/drawing/2016/5/13/chartex" xmlns:cx8="http://schemas.microsoft.com/office/drawing/2016/5/14/chartex" xmlns:mc="http://schemas.openxmlformats.org/markup-compatibility/2006" xmlns:aink="http://schemas.microsoft.com/office/drawing/2016/ink" xmlns:am3d="http://schemas.microsoft.com/office/drawing/2017/model3d" xmlns:o="urn:schemas-microsoft-com:office:office" xmlns:r="http://schemas.openxmlformats.org/officeDocument/2006/relationships" xmlns:m="http://schemas.openxmlformats.org/officeDocument/2006/math" xmlns:v="urn:schemas-microsoft-com:vml" xmlns:wp14="http://schemas.microsoft.com/office/word/2010/wordprocessingDrawing" xmlns:wp="http://schemas.openxmlformats.org/drawingml/2006/wordprocessingDrawing" xmlns:w10="urn:schemas-microsoft-com:office:word" xmlns:w="http://schemas.openxmlformats.org/wordprocessingml/2006/main" xmlns:w14="http://schemas.microsoft.com/office/word/2010/wordml" xmlns:w15="http://schemas.microsoft.com/office/word/2012/wordml" xmlns:w16cex="http://schemas.microsoft.com/office/word/2018/wordml/cex" xmlns:w16cid="http://schemas.microsoft.com/office/word/2016/wordml/cid" xmlns:w16="http://schemas.microsoft.com/office/word/2018/wordml" xmlns:w16sdtdh="http://schemas.microsoft.com/office/word/2020/wordml/sdtdatahash" xmlns:w16se="http://schemas.microsoft.com/office/word/2015/wordml/symex" xmlns:wpg="http://schemas.microsoft.com/office/word/2010/wordprocessingGroup" xmlns:wpi="http://schemas.microsoft.com/office/word/2010/wordprocessingInk" xmlns:wne="http://schemas.microsoft.com/office/word/2006/wordml" xmlns:wps="http://schemas.microsoft.com/office/word/2010/wordprocessingShape" mc:Ignorable="w14 w15 w16se w16cid w16 w16cex w16sdtdh wp14">
   <w:abstractNum w:abstractNumId="0" w15:restartNumberingAfterBreak="0">
     <w:nsid w:val="011F3D02"/>
     <w:multiLevelType w:val="hybridMultilevel"/>
@@ -2868,6 +2852,119 @@
     <w:multiLevelType w:val="multilevel"/>
     <w:tmpl w:val="C436FE86"/>
     <w:numStyleLink w:val="Legal"/>
+  </w:abstractNum>
+  <w:abstractNum w:abstractNumId="7" w15:restartNumberingAfterBreak="0">
+    <w:nsid w:val="67BE3634"/>
+    <w:multiLevelType w:val="hybridMultilevel"/>
+    <w:tmpl w:val="298A0372"/>
+    <w:lvl w:ilvl="0" w:tplc="0C090001">
+      <w:start w:val="1"/>
+      <w:numFmt w:val="bullet"/>
+      <w:lvlText w:val=""/>
+      <w:lvlJc w:val="left"/>
+      <w:pPr>
+        <w:ind w:left="720" w:hanging="360"/>
+      </w:pPr>
+      <w:rPr>
+        <w:rFonts w:ascii="Symbol" w:hAnsi="Symbol" w:hint="default"/>
+      </w:rPr>
+    </w:lvl>
+    <w:lvl w:ilvl="1" w:tplc="0C090003" w:tentative="1">
+      <w:start w:val="1"/>
+      <w:numFmt w:val="bullet"/>
+      <w:lvlText w:val="o"/>
+      <w:lvlJc w:val="left"/>
+      <w:pPr>
+        <w:ind w:left="1440" w:hanging="360"/>
+      </w:pPr>
+      <w:rPr>
+        <w:rFonts w:ascii="Courier New" w:hAnsi="Courier New" w:cs="Courier New" w:hint="default"/>
+      </w:rPr>
+    </w:lvl>
+    <w:lvl w:ilvl="2" w:tplc="0C090005" w:tentative="1">
+      <w:start w:val="1"/>
+      <w:numFmt w:val="bullet"/>
+      <w:lvlText w:val=""/>
+      <w:lvlJc w:val="left"/>
+      <w:pPr>
+        <w:ind w:left="2160" w:hanging="360"/>
+      </w:pPr>
+      <w:rPr>
+        <w:rFonts w:ascii="Wingdings" w:hAnsi="Wingdings" w:hint="default"/>
+      </w:rPr>
+    </w:lvl>
+    <w:lvl w:ilvl="3" w:tplc="0C090001" w:tentative="1">
+      <w:start w:val="1"/>
+      <w:numFmt w:val="bullet"/>
+      <w:lvlText w:val=""/>
+      <w:lvlJc w:val="left"/>
+      <w:pPr>
+        <w:ind w:left="2880" w:hanging="360"/>
+      </w:pPr>
+      <w:rPr>
+        <w:rFonts w:ascii="Symbol" w:hAnsi="Symbol" w:hint="default"/>
+      </w:rPr>
+    </w:lvl>
+    <w:lvl w:ilvl="4" w:tplc="0C090003" w:tentative="1">
+      <w:start w:val="1"/>
+      <w:numFmt w:val="bullet"/>
+      <w:lvlText w:val="o"/>
+      <w:lvlJc w:val="left"/>
+      <w:pPr>
+        <w:ind w:left="3600" w:hanging="360"/>
+      </w:pPr>
+      <w:rPr>
+        <w:rFonts w:ascii="Courier New" w:hAnsi="Courier New" w:cs="Courier New" w:hint="default"/>
+      </w:rPr>
+    </w:lvl>
+    <w:lvl w:ilvl="5" w:tplc="0C090005" w:tentative="1">
+      <w:start w:val="1"/>
+      <w:numFmt w:val="bullet"/>
+      <w:lvlText w:val=""/>
+      <w:lvlJc w:val="left"/>
+      <w:pPr>
+        <w:ind w:left="4320" w:hanging="360"/>
+      </w:pPr>
+      <w:rPr>
+        <w:rFonts w:ascii="Wingdings" w:hAnsi="Wingdings" w:hint="default"/>
+      </w:rPr>
+    </w:lvl>
+    <w:lvl w:ilvl="6" w:tplc="0C090001" w:tentative="1">
+      <w:start w:val="1"/>
+      <w:numFmt w:val="bullet"/>
+      <w:lvlText w:val=""/>
+      <w:lvlJc w:val="left"/>
+      <w:pPr>
+        <w:ind w:left="5040" w:hanging="360"/>
+      </w:pPr>
+      <w:rPr>
+        <w:rFonts w:ascii="Symbol" w:hAnsi="Symbol" w:hint="default"/>
+      </w:rPr>
+    </w:lvl>
+    <w:lvl w:ilvl="7" w:tplc="0C090003" w:tentative="1">
+      <w:start w:val="1"/>
+      <w:numFmt w:val="bullet"/>
+      <w:lvlText w:val="o"/>
+      <w:lvlJc w:val="left"/>
+      <w:pPr>
+        <w:ind w:left="5760" w:hanging="360"/>
+      </w:pPr>
+      <w:rPr>
+        <w:rFonts w:ascii="Courier New" w:hAnsi="Courier New" w:cs="Courier New" w:hint="default"/>
+      </w:rPr>
+    </w:lvl>
+    <w:lvl w:ilvl="8" w:tplc="0C090005" w:tentative="1">
+      <w:start w:val="1"/>
+      <w:numFmt w:val="bullet"/>
+      <w:lvlText w:val=""/>
+      <w:lvlJc w:val="left"/>
+      <w:pPr>
+        <w:ind w:left="6480" w:hanging="360"/>
+      </w:pPr>
+      <w:rPr>
+        <w:rFonts w:ascii="Wingdings" w:hAnsi="Wingdings" w:hint="default"/>
+      </w:rPr>
+    </w:lvl>
   </w:abstractNum>
   <w:num w:numId="1">
     <w:abstractNumId w:val="0"/>
@@ -2902,11 +2999,14 @@
   <w:num w:numId="9">
     <w:abstractNumId w:val="3"/>
   </w:num>
+  <w:num w:numId="10">
+    <w:abstractNumId w:val="7"/>
+  </w:num>
 </w:numbering>
 </file>
 
 <file path=word/styles.xml><?xml version="1.0" encoding="utf-8"?>
-<w:styles xmlns:mc="http://schemas.openxmlformats.org/markup-compatibility/2006" xmlns:r="http://schemas.openxmlformats.org/officeDocument/2006/relationships" xmlns:w="http://schemas.openxmlformats.org/wordprocessingml/2006/main" xmlns:w14="http://schemas.microsoft.com/office/word/2010/wordml" xmlns:w15="http://schemas.microsoft.com/office/word/2012/wordml" xmlns:w16se="http://schemas.microsoft.com/office/word/2015/wordml/symex" mc:Ignorable="w14 w15 w16se">
+<w:styles xmlns:mc="http://schemas.openxmlformats.org/markup-compatibility/2006" xmlns:r="http://schemas.openxmlformats.org/officeDocument/2006/relationships" xmlns:w="http://schemas.openxmlformats.org/wordprocessingml/2006/main" xmlns:w14="http://schemas.microsoft.com/office/word/2010/wordml" xmlns:w15="http://schemas.microsoft.com/office/word/2012/wordml" xmlns:w16cex="http://schemas.microsoft.com/office/word/2018/wordml/cex" xmlns:w16cid="http://schemas.microsoft.com/office/word/2016/wordml/cid" xmlns:w16="http://schemas.microsoft.com/office/word/2018/wordml" xmlns:w16sdtdh="http://schemas.microsoft.com/office/word/2020/wordml/sdtdatahash" xmlns:w16se="http://schemas.microsoft.com/office/word/2015/wordml/symex" mc:Ignorable="w14 w15 w16se w16cid w16 w16cex w16sdtdh">
   <w:docDefaults>
     <w:rPrDefault>
       <w:rPr>
@@ -2928,7 +3028,7 @@
       </w:pPr>
     </w:pPrDefault>
   </w:docDefaults>
-  <w:latentStyles w:defLockedState="0" w:defUIPriority="99" w:defSemiHidden="0" w:defUnhideWhenUsed="0" w:defQFormat="0" w:count="371">
+  <w:latentStyles w:defLockedState="0" w:defUIPriority="99" w:defSemiHidden="0" w:defUnhideWhenUsed="0" w:defQFormat="0" w:count="376">
     <w:lsdException w:name="Normal" w:uiPriority="0" w:qFormat="1"/>
     <w:lsdException w:name="heading 1" w:uiPriority="9" w:qFormat="1"/>
     <w:lsdException w:name="heading 2" w:semiHidden="1" w:uiPriority="9" w:unhideWhenUsed="1" w:qFormat="1"/>
@@ -3034,7 +3134,6 @@
     <w:lsdException w:name="HTML Sample" w:semiHidden="1" w:unhideWhenUsed="1"/>
     <w:lsdException w:name="HTML Typewriter" w:semiHidden="1" w:unhideWhenUsed="1"/>
     <w:lsdException w:name="HTML Variable" w:semiHidden="1" w:unhideWhenUsed="1"/>
-    <w:lsdException w:name="Normal Table" w:semiHidden="1" w:unhideWhenUsed="1"/>
     <w:lsdException w:name="annotation subject" w:semiHidden="1" w:unhideWhenUsed="1"/>
     <w:lsdException w:name="No List" w:semiHidden="1" w:unhideWhenUsed="1"/>
     <w:lsdException w:name="Outline List 1" w:semiHidden="1" w:unhideWhenUsed="1"/>
@@ -3077,11 +3176,8 @@
     <w:lsdException w:name="Table Contemporary" w:semiHidden="1" w:unhideWhenUsed="1"/>
     <w:lsdException w:name="Table Elegant" w:semiHidden="1" w:unhideWhenUsed="1"/>
     <w:lsdException w:name="Table Professional" w:semiHidden="1" w:unhideWhenUsed="1"/>
-    <w:lsdException w:name="Table Subtle 1" w:semiHidden="1" w:unhideWhenUsed="1"/>
     <w:lsdException w:name="Table Subtle 2" w:semiHidden="1" w:unhideWhenUsed="1"/>
     <w:lsdException w:name="Table Web 1" w:semiHidden="1" w:unhideWhenUsed="1"/>
-    <w:lsdException w:name="Table Web 2" w:semiHidden="1" w:unhideWhenUsed="1"/>
-    <w:lsdException w:name="Table Web 3" w:semiHidden="1" w:unhideWhenUsed="1"/>
     <w:lsdException w:name="Balloon Text" w:semiHidden="1" w:unhideWhenUsed="1"/>
     <w:lsdException w:name="Table Grid" w:uiPriority="39"/>
     <w:lsdException w:name="Table Theme" w:semiHidden="1" w:unhideWhenUsed="1"/>
@@ -3300,6 +3396,11 @@
     <w:lsdException w:name="List Table 5 Dark Accent 6" w:uiPriority="50"/>
     <w:lsdException w:name="List Table 6 Colorful Accent 6" w:uiPriority="51"/>
     <w:lsdException w:name="List Table 7 Colorful Accent 6" w:uiPriority="52"/>
+    <w:lsdException w:name="Mention" w:semiHidden="1" w:unhideWhenUsed="1"/>
+    <w:lsdException w:name="Smart Hyperlink" w:semiHidden="1" w:unhideWhenUsed="1"/>
+    <w:lsdException w:name="Hashtag" w:semiHidden="1" w:unhideWhenUsed="1"/>
+    <w:lsdException w:name="Unresolved Mention" w:semiHidden="1" w:unhideWhenUsed="1"/>
+    <w:lsdException w:name="Smart Link" w:semiHidden="1" w:unhideWhenUsed="1"/>
   </w:latentStyles>
   <w:style w:type="paragraph" w:default="1" w:styleId="Normal">
     <w:name w:val="Normal"/>

</xml_diff>